<commit_message>
0.1.7 minor formatting update
</commit_message>
<xml_diff>
--- a/SimpleTopv0.1.7.docx
+++ b/SimpleTopv0.1.7.docx
@@ -607,21 +607,32 @@
         <w:t xml:space="preserve"> tier 1 for</w:t>
       </w:r>
       <w:r>
-        <w:t xml:space="preserve"> each Stat. </w:t>
+        <w:t xml:space="preserve"> each Stat</w:t>
+      </w:r>
+      <w:r>
+        <w:t xml:space="preserve">; these boxes are already filled on your stat sheets.  </w:t>
       </w:r>
     </w:p>
     <w:p>
       <w:pPr>
         <w:spacing w:after="10" w:line="240" w:lineRule="auto"/>
       </w:pPr>
-      <w:r>
-        <w:t>All players start at level one</w:t>
-      </w:r>
-      <w:r>
-        <w:t xml:space="preserve">, but if you’re </w:t>
-      </w:r>
-      <w:r>
-        <w:t xml:space="preserve">starting at a level higher than 1, simply do the level up process for each level higher than 1 </w:t>
+    </w:p>
+    <w:p>
+      <w:pPr>
+        <w:spacing w:after="10" w:line="240" w:lineRule="auto"/>
+      </w:pPr>
+      <w:r>
+        <w:t>I</w:t>
+      </w:r>
+      <w:r>
+        <w:t xml:space="preserve">f </w:t>
+      </w:r>
+      <w:r>
+        <w:t xml:space="preserve">you </w:t>
+      </w:r>
+      <w:r>
+        <w:t xml:space="preserve">start at a level higher than 1, do the level up process for each level higher than 1 </w:t>
       </w:r>
       <w:r>
         <w:rPr>
@@ -630,13 +641,7 @@
         <w:t>or</w:t>
       </w:r>
       <w:r>
-        <w:t xml:space="preserve"> </w:t>
-      </w:r>
-      <w:r>
-        <w:t xml:space="preserve">you can </w:t>
-      </w:r>
-      <w:r>
-        <w:t xml:space="preserve">use </w:t>
+        <w:t xml:space="preserve"> use </w:t>
       </w:r>
       <w:r>
         <w:rPr>
@@ -671,7 +676,13 @@
         <w:t xml:space="preserve"> per level</w:t>
       </w:r>
       <w:r>
-        <w:t xml:space="preserve"> higher than 1 for your </w:t>
+        <w:t xml:space="preserve"> higher than 1 </w:t>
+      </w:r>
+      <w:r>
+        <w:t>to increase</w:t>
+      </w:r>
+      <w:r>
+        <w:t xml:space="preserve"> your </w:t>
       </w:r>
       <w:r>
         <w:rPr>
@@ -3881,19 +3892,7 @@
                         <w:rPr>
                           <w:color w:val="000000" w:themeColor="text1"/>
                         </w:rPr>
-                        <w:t>: Do abilit</w:t>
-                      </w:r>
-                      <w:r>
-                        <w:rPr>
-                          <w:color w:val="000000" w:themeColor="text1"/>
-                        </w:rPr>
-                        <w:t>ies</w:t>
-                      </w:r>
-                      <w:r>
-                        <w:rPr>
-                          <w:color w:val="000000" w:themeColor="text1"/>
-                        </w:rPr>
-                        <w:t xml:space="preserve"> annotated by </w:t>
+                        <w:t xml:space="preserve">: Do abilities annotated by </w:t>
                       </w:r>
                       <w:r>
                         <w:rPr>
@@ -5937,7 +5936,21 @@
                               <w:rPr>
                                 <w:color w:val="000000" w:themeColor="text1"/>
                               </w:rPr>
-                              <w:t xml:space="preserve"> (the person with the treasure getting stolen, the person riding a horse trying to kick it off, the person getting grabbed by an attacker, etc).</w:t>
+                              <w:t xml:space="preserve"> (the person with the treasure getting stolen, the person riding a horse trying to kick it off, the person getting grabbed by an attacker, </w:t>
+                            </w:r>
+                            <w:proofErr w:type="spellStart"/>
+                            <w:r>
+                              <w:rPr>
+                                <w:color w:val="000000" w:themeColor="text1"/>
+                              </w:rPr>
+                              <w:t>etc</w:t>
+                            </w:r>
+                            <w:proofErr w:type="spellEnd"/>
+                            <w:r>
+                              <w:rPr>
+                                <w:color w:val="000000" w:themeColor="text1"/>
+                              </w:rPr>
+                              <w:t>).</w:t>
                             </w:r>
                           </w:p>
                           <w:p>
@@ -6806,7 +6819,15 @@
         <w:t>one</w:t>
       </w:r>
       <w:r>
-        <w:t xml:space="preserve"> as a </w:t>
+        <w:t xml:space="preserve"> as </w:t>
+      </w:r>
+      <w:proofErr w:type="spellStart"/>
+      <w:r>
+        <w:t>a</w:t>
+      </w:r>
+      <w:proofErr w:type="spellEnd"/>
+      <w:r>
+        <w:t xml:space="preserve"> </w:t>
       </w:r>
       <w:r>
         <w:rPr>
@@ -7382,8 +7403,8 @@
       <w:pPr>
         <w:spacing w:line="240" w:lineRule="auto"/>
       </w:pPr>
-      <w:bookmarkStart w:id="17" w:name="_5pc61llv3ay4" w:colFirst="0" w:colLast="0"/>
-      <w:bookmarkEnd w:id="17"/>
+      <w:bookmarkStart w:id="18" w:name="_5pc61llv3ay4" w:colFirst="0" w:colLast="0"/>
+      <w:bookmarkEnd w:id="18"/>
     </w:p>
     <w:p>
       <w:pPr>
@@ -7487,7 +7508,15 @@
         <w:t xml:space="preserve">clarify the player’s intentions </w:t>
       </w:r>
       <w:r>
-        <w:t>(“What do you want to do?” “I want to persuade the shopkeep to give me a 50% discount”)</w:t>
+        <w:t xml:space="preserve">(“What do you want to do?” “I want to persuade the </w:t>
+      </w:r>
+      <w:proofErr w:type="spellStart"/>
+      <w:r>
+        <w:t>shopkeep</w:t>
+      </w:r>
+      <w:proofErr w:type="spellEnd"/>
+      <w:r>
+        <w:t xml:space="preserve"> to give me a 50% discount”)</w:t>
       </w:r>
       <w:r>
         <w:t>.</w:t>
@@ -7640,7 +7669,15 @@
         <w:t>oleplay the outcome</w:t>
       </w:r>
       <w:r>
-        <w:t xml:space="preserve"> of this scenario with the player (“You succeed! How do you persuade the shopkeep?”)! </w:t>
+        <w:t xml:space="preserve"> of this scenario with the player (“You succeed! How do you persuade the </w:t>
+      </w:r>
+      <w:proofErr w:type="spellStart"/>
+      <w:r>
+        <w:t>shopkeep</w:t>
+      </w:r>
+      <w:proofErr w:type="spellEnd"/>
+      <w:r>
+        <w:t xml:space="preserve">?”)! </w:t>
       </w:r>
     </w:p>
     <w:p>
@@ -7697,6 +7734,12 @@
     <w:p>
       <w:pPr>
         <w:spacing w:line="240" w:lineRule="auto"/>
+        <w:ind w:firstLine="720"/>
+      </w:pPr>
+    </w:p>
+    <w:p>
+      <w:pPr>
+        <w:spacing w:line="240" w:lineRule="auto"/>
       </w:pPr>
       <w:r>
         <w:t>Here is suggested difficulty curve for</w:t>
@@ -7728,13 +7771,13 @@
         <w:spacing w:line="240" w:lineRule="auto"/>
         <w:jc w:val="center"/>
       </w:pPr>
-      <w:commentRangeStart w:id="18"/>
+      <w:commentRangeStart w:id="19"/>
       <w:r>
         <w:t>Very Easy: 3 | Easy: 4 |</w:t>
       </w:r>
-      <w:commentRangeEnd w:id="18"/>
-      <w:r>
-        <w:commentReference w:id="18"/>
+      <w:commentRangeEnd w:id="19"/>
+      <w:r>
+        <w:commentReference w:id="19"/>
       </w:r>
       <w:r>
         <w:t xml:space="preserve"> Kind of Hard: 5 | Hard: 7 </w:t>
@@ -7971,8 +8014,8 @@
       <w:r>
         <w:t xml:space="preserve">. </w:t>
       </w:r>
-      <w:bookmarkStart w:id="19" w:name="_ijo6ame15bh9" w:colFirst="0" w:colLast="0"/>
-      <w:bookmarkEnd w:id="19"/>
+      <w:bookmarkStart w:id="20" w:name="_ijo6ame15bh9" w:colFirst="0" w:colLast="0"/>
+      <w:bookmarkEnd w:id="20"/>
     </w:p>
     <w:p>
       <w:pPr>
@@ -8482,10 +8525,10 @@
           <w:szCs w:val="28"/>
         </w:rPr>
       </w:pPr>
-      <w:bookmarkStart w:id="20" w:name="_rxgr1pxzne3y" w:colFirst="0" w:colLast="0"/>
-      <w:bookmarkStart w:id="21" w:name="_w3yy46phw63x" w:colFirst="0" w:colLast="0"/>
-      <w:bookmarkEnd w:id="20"/>
+      <w:bookmarkStart w:id="21" w:name="_rxgr1pxzne3y" w:colFirst="0" w:colLast="0"/>
+      <w:bookmarkStart w:id="22" w:name="_w3yy46phw63x" w:colFirst="0" w:colLast="0"/>
       <w:bookmarkEnd w:id="21"/>
+      <w:bookmarkEnd w:id="22"/>
       <w:r>
         <w:rPr>
           <w:b/>
@@ -8582,6 +8625,9 @@
       </w:r>
       <w:r>
         <w:t xml:space="preserve"> can use during combat. </w:t>
+      </w:r>
+      <w:r>
+        <w:t xml:space="preserve"> </w:t>
       </w:r>
       <w:r>
         <w:br/>
@@ -10222,7 +10268,6 @@
                         </w:rPr>
                         <w:t xml:space="preserve"> can use multiple </w:t>
                       </w:r>
-                      <w:proofErr w:type="gramStart"/>
                       <w:r>
                         <w:rPr>
                           <w:b/>
@@ -10237,14 +10282,7 @@
                         <w:rPr>
                           <w:color w:val="000000" w:themeColor="text1"/>
                         </w:rPr>
-                        <w:t>, but</w:t>
-                      </w:r>
-                      <w:proofErr w:type="gramEnd"/>
-                      <w:r>
-                        <w:rPr>
-                          <w:color w:val="000000" w:themeColor="text1"/>
-                        </w:rPr>
-                        <w:t xml:space="preserve"> take care to spread the rolls out amongst the party when dealing damage (if there are four party members, don’t use all four rolls on one player). </w:t>
+                        <w:t xml:space="preserve">, but take care to spread the rolls out amongst the party when dealing damage (if there are four party members, don’t use all four rolls on one player). </w:t>
                       </w:r>
                     </w:p>
                     <w:p>
@@ -10508,8 +10546,8 @@
           <w:szCs w:val="28"/>
         </w:rPr>
       </w:pPr>
-      <w:bookmarkStart w:id="22" w:name="_5dk5kbynx19i" w:colFirst="0" w:colLast="0"/>
-      <w:bookmarkEnd w:id="22"/>
+      <w:bookmarkStart w:id="23" w:name="_5dk5kbynx19i" w:colFirst="0" w:colLast="0"/>
+      <w:bookmarkEnd w:id="23"/>
       <w:r>
         <w:rPr>
           <w:b/>
@@ -10758,8 +10796,8 @@
           <w:szCs w:val="32"/>
         </w:rPr>
       </w:pPr>
-      <w:bookmarkStart w:id="23" w:name="_1j5k8m1o4g0x" w:colFirst="0" w:colLast="0"/>
-      <w:bookmarkEnd w:id="23"/>
+      <w:bookmarkStart w:id="24" w:name="_1j5k8m1o4g0x" w:colFirst="0" w:colLast="0"/>
+      <w:bookmarkEnd w:id="24"/>
       <w:r>
         <w:rPr>
           <w:b/>
@@ -10782,8 +10820,8 @@
           <w:szCs w:val="28"/>
         </w:rPr>
       </w:pPr>
-      <w:bookmarkStart w:id="24" w:name="_ogx2ta5n3e1k" w:colFirst="0" w:colLast="0"/>
-      <w:bookmarkEnd w:id="24"/>
+      <w:bookmarkStart w:id="25" w:name="_ogx2ta5n3e1k" w:colFirst="0" w:colLast="0"/>
+      <w:bookmarkEnd w:id="25"/>
       <w:r>
         <w:rPr>
           <w:b/>
@@ -10923,12 +10961,21 @@
           <w:bCs/>
         </w:rPr>
       </w:pPr>
-      <w:r>
-        <w:rPr>
-          <w:b/>
-          <w:bCs/>
-        </w:rPr>
-        <w:t>Marun McCullough</w:t>
+      <w:proofErr w:type="spellStart"/>
+      <w:r>
+        <w:rPr>
+          <w:b/>
+          <w:bCs/>
+        </w:rPr>
+        <w:t>Marun</w:t>
+      </w:r>
+      <w:proofErr w:type="spellEnd"/>
+      <w:r>
+        <w:rPr>
+          <w:b/>
+          <w:bCs/>
+        </w:rPr>
+        <w:t xml:space="preserve"> McCullough</w:t>
       </w:r>
     </w:p>
     <w:p>
@@ -10941,8 +10988,13 @@
         </w:rPr>
         <w:t xml:space="preserve">Who: </w:t>
       </w:r>
-      <w:r>
-        <w:t xml:space="preserve">Marun is a fairy that runs an ice cream shop in town. She is very friendly and empathetic towards all life, and if someone can’t afford to pay for scoops of ice cream, she’ll give them a free scoop. </w:t>
+      <w:proofErr w:type="spellStart"/>
+      <w:r>
+        <w:t>Marun</w:t>
+      </w:r>
+      <w:proofErr w:type="spellEnd"/>
+      <w:r>
+        <w:t xml:space="preserve"> is a fairy that runs an ice cream shop in town. She is very friendly and empathetic towards all life, and if someone can’t afford to pay for scoops of ice cream, she’ll give them a free scoop. </w:t>
       </w:r>
     </w:p>
     <w:p>
@@ -10998,7 +11050,15 @@
         <w:t xml:space="preserve">Why: </w:t>
       </w:r>
       <w:r>
-        <w:t>When she was younger, she fought in the feywild for her survival, and she found herself in this realm. The first thing she tried in this realm was ice cream, and from that moment, she fell in love with it and decided to one day run her own ice cream shop. Now, in her old age, she has fulfilled her dream and wants everyone to experience the joy of ice cream.</w:t>
+        <w:t xml:space="preserve">When she was younger, she fought in the </w:t>
+      </w:r>
+      <w:proofErr w:type="spellStart"/>
+      <w:r>
+        <w:t>feywild</w:t>
+      </w:r>
+      <w:proofErr w:type="spellEnd"/>
+      <w:r>
+        <w:t xml:space="preserve"> for her survival, and she found herself in this realm. The first thing she tried in this realm was ice cream, and from that moment, she fell in love with it and decided to one day run her own ice cream shop. Now, in her old age, she has fulfilled her dream and wants everyone to experience the joy of ice cream.</w:t>
       </w:r>
     </w:p>
     <w:p>
@@ -11044,6 +11104,7 @@
           <w:bCs/>
         </w:rPr>
       </w:pPr>
+      <w:proofErr w:type="spellStart"/>
       <w:r>
         <w:rPr>
           <w:b/>
@@ -11051,6 +11112,7 @@
         </w:rPr>
         <w:t>Sushe</w:t>
       </w:r>
+      <w:proofErr w:type="spellEnd"/>
     </w:p>
     <w:p>
       <w:pPr>
@@ -11062,8 +11124,13 @@
         </w:rPr>
         <w:t xml:space="preserve">Who: </w:t>
       </w:r>
-      <w:r>
-        <w:t xml:space="preserve">Sushe is a dwarf that handles the town’s requests. </w:t>
+      <w:proofErr w:type="spellStart"/>
+      <w:r>
+        <w:t>Sushe</w:t>
+      </w:r>
+      <w:proofErr w:type="spellEnd"/>
+      <w:r>
+        <w:t xml:space="preserve"> is a dwarf that handles the town’s requests. </w:t>
       </w:r>
       <w:r>
         <w:br/>
@@ -11152,8 +11219,8 @@
           <w:szCs w:val="28"/>
         </w:rPr>
       </w:pPr>
-      <w:bookmarkStart w:id="25" w:name="_squvylww9nd9" w:colFirst="0" w:colLast="0"/>
-      <w:bookmarkEnd w:id="25"/>
+      <w:bookmarkStart w:id="26" w:name="_squvylww9nd9" w:colFirst="0" w:colLast="0"/>
+      <w:bookmarkEnd w:id="26"/>
       <w:r>
         <w:rPr>
           <w:b/>
@@ -11678,6 +11745,7 @@
           <w:szCs w:val="80"/>
         </w:rPr>
       </w:pPr>
+      <w:proofErr w:type="spellStart"/>
       <w:r>
         <w:rPr>
           <w:sz w:val="80"/>
@@ -11686,6 +11754,7 @@
         <w:lastRenderedPageBreak/>
         <w:t>SimpleTop</w:t>
       </w:r>
+      <w:proofErr w:type="spellEnd"/>
     </w:p>
     <w:p>
       <w:pPr>
@@ -12036,23 +12105,47 @@
         <w:t xml:space="preserve">, Juggler icon, </w:t>
       </w:r>
       <w:r>
-        <w:t xml:space="preserve"> provided by Lorc under CC BY 3.0</w:t>
-      </w:r>
-    </w:p>
-    <w:p>
-      <w:pPr>
-        <w:spacing w:line="240" w:lineRule="auto"/>
-      </w:pPr>
-      <w:r>
-        <w:t>-Shield icon provided by sbed under CC BY 3.0</w:t>
-      </w:r>
-    </w:p>
-    <w:p>
-      <w:pPr>
-        <w:spacing w:line="240" w:lineRule="auto"/>
-      </w:pPr>
-      <w:r>
-        <w:t>-Three friends icon provided by Delapouite under CC BY 3.0</w:t>
+        <w:t xml:space="preserve"> provided by </w:t>
+      </w:r>
+      <w:proofErr w:type="spellStart"/>
+      <w:r>
+        <w:t>Lorc</w:t>
+      </w:r>
+      <w:proofErr w:type="spellEnd"/>
+      <w:r>
+        <w:t xml:space="preserve"> under CC BY 3.0</w:t>
+      </w:r>
+    </w:p>
+    <w:p>
+      <w:pPr>
+        <w:spacing w:line="240" w:lineRule="auto"/>
+      </w:pPr>
+      <w:r>
+        <w:t xml:space="preserve">-Shield icon provided by </w:t>
+      </w:r>
+      <w:proofErr w:type="spellStart"/>
+      <w:r>
+        <w:t>sbed</w:t>
+      </w:r>
+      <w:proofErr w:type="spellEnd"/>
+      <w:r>
+        <w:t xml:space="preserve"> under CC BY 3.0</w:t>
+      </w:r>
+    </w:p>
+    <w:p>
+      <w:pPr>
+        <w:spacing w:line="240" w:lineRule="auto"/>
+      </w:pPr>
+      <w:r>
+        <w:t xml:space="preserve">-Three friends icon provided by </w:t>
+      </w:r>
+      <w:proofErr w:type="spellStart"/>
+      <w:r>
+        <w:t>Delapouite</w:t>
+      </w:r>
+      <w:proofErr w:type="spellEnd"/>
+      <w:r>
+        <w:t xml:space="preserve"> under CC BY 3.0</w:t>
       </w:r>
     </w:p>
     <w:sectPr>
@@ -12137,7 +12230,7 @@
       </w:r>
     </w:p>
   </w:comment>
-  <w:comment w:id="18" w:author="Dylan Fair" w:date="2023-01-31T23:18:00Z" w:initials="">
+  <w:comment w:id="19" w:author="Dylan Fair" w:date="2023-01-31T23:18:00Z" w:initials="">
     <w:p>
       <w:pPr>
         <w:widowControl w:val="0"/>

</xml_diff>